<commit_message>
updated the browser detect code
</commit_message>
<xml_diff>
--- a/Notes-20160206.docx
+++ b/Notes-20160206.docx
@@ -168,9 +168,668 @@
       <w:r>
         <w:t>(seems to be the body of the email sent to users after completing the test)</w:t>
       </w:r>
+    </w:p>
+    <w:p/>
+    <w:p>
+      <w:r>
+        <w:t>Flows</w:t>
+      </w:r>
+    </w:p>
+    <w:p>
+      <w:pPr>
+        <w:rPr>
+          <w:u w:val="single"/>
+        </w:rPr>
+      </w:pPr>
+      <w:r>
+        <w:rPr>
+          <w:u w:val="single"/>
+        </w:rPr>
+        <w:t>Download previous report</w:t>
+      </w:r>
+    </w:p>
+    <w:p>
+      <w:pPr>
+        <w:pStyle w:val="ListParagraph"/>
+        <w:numPr>
+          <w:ilvl w:val="0"/>
+          <w:numId w:val="2"/>
+        </w:numPr>
+      </w:pPr>
+      <w:r>
+        <w:t>Site/dnagifts.php</w:t>
+      </w:r>
+    </w:p>
+    <w:p>
+      <w:pPr>
+        <w:pStyle w:val="ListParagraph"/>
+        <w:numPr>
+          <w:ilvl w:val="0"/>
+          <w:numId w:val="2"/>
+        </w:numPr>
+      </w:pPr>
+      <w:r>
+        <w:t>Site/views/dnagifts/view.html.php</w:t>
+      </w:r>
+    </w:p>
+    <w:p>
+      <w:pPr>
+        <w:pStyle w:val="ListParagraph"/>
+        <w:numPr>
+          <w:ilvl w:val="0"/>
+          <w:numId w:val="2"/>
+        </w:numPr>
+      </w:pPr>
+      <w:r>
+        <w:t>Site/views/dnagifts/tmpl/default.php</w:t>
+      </w:r>
+    </w:p>
+    <w:p>
+      <w:pPr>
+        <w:pStyle w:val="ListParagraph"/>
+        <w:numPr>
+          <w:ilvl w:val="0"/>
+          <w:numId w:val="2"/>
+        </w:numPr>
+        <w:rPr>
+          <w:u w:val="single"/>
+        </w:rPr>
+      </w:pPr>
+      <w:r>
+        <w:rPr>
+          <w:u w:val="single"/>
+        </w:rPr>
+        <w:t>User clicks previous reports link</w:t>
+      </w:r>
+    </w:p>
+    <w:p>
+      <w:pPr>
+        <w:pStyle w:val="ListParagraph"/>
+        <w:numPr>
+          <w:ilvl w:val="0"/>
+          <w:numId w:val="2"/>
+        </w:numPr>
+      </w:pPr>
+      <w:r>
+        <w:t>Site/dnagifts.php</w:t>
+      </w:r>
+    </w:p>
+    <w:p>
+      <w:pPr>
+        <w:pStyle w:val="ListParagraph"/>
+        <w:numPr>
+          <w:ilvl w:val="0"/>
+          <w:numId w:val="2"/>
+        </w:numPr>
+      </w:pPr>
+      <w:r>
+        <w:t>Site/views/reports/view.html.php</w:t>
+      </w:r>
+    </w:p>
+    <w:p>
+      <w:pPr>
+        <w:pStyle w:val="ListParagraph"/>
+        <w:numPr>
+          <w:ilvl w:val="0"/>
+          <w:numId w:val="2"/>
+        </w:numPr>
+      </w:pPr>
+      <w:r>
+        <w:t>Site/views/reports/tmpl/default.php</w:t>
+      </w:r>
+    </w:p>
+    <w:p>
+      <w:pPr>
+        <w:pStyle w:val="ListParagraph"/>
+        <w:numPr>
+          <w:ilvl w:val="0"/>
+          <w:numId w:val="2"/>
+        </w:numPr>
+      </w:pPr>
+      <w:r>
+        <w:t>User clicks report link</w:t>
+      </w:r>
+    </w:p>
+    <w:p>
+      <w:pPr>
+        <w:pStyle w:val="ListParagraph"/>
+        <w:numPr>
+          <w:ilvl w:val="0"/>
+          <w:numId w:val="2"/>
+        </w:numPr>
+      </w:pPr>
+      <w:r>
+        <w:t>Site/controllers/reports.php -&gt; dlpdf()</w:t>
+      </w:r>
+    </w:p>
+    <w:p/>
+    <w:p>
+      <w:pPr>
+        <w:rPr>
+          <w:b/>
+          <w:u w:val="single"/>
+        </w:rPr>
+      </w:pPr>
+    </w:p>
+    <w:p>
+      <w:pPr>
+        <w:rPr>
+          <w:b/>
+          <w:u w:val="single"/>
+        </w:rPr>
+      </w:pPr>
+      <w:r>
+        <w:rPr>
+          <w:b/>
+          <w:u w:val="single"/>
+        </w:rPr>
+        <w:t>GENERATING THE REPORT</w:t>
+      </w:r>
+    </w:p>
+    <w:p>
+      <w:pPr>
+        <w:pStyle w:val="ListParagraph"/>
+        <w:numPr>
+          <w:ilvl w:val="0"/>
+          <w:numId w:val="1"/>
+        </w:numPr>
+      </w:pPr>
+      <w:r>
+        <w:t>Base.Helpers.bind_load()</w:t>
+      </w:r>
+    </w:p>
+    <w:p>
+      <w:pPr>
+        <w:pStyle w:val="ListParagraph"/>
+        <w:numPr>
+          <w:ilvl w:val="1"/>
+          <w:numId w:val="1"/>
+        </w:numPr>
+      </w:pPr>
+      <w:r>
+        <w:t>If MSIE -&gt; dispatchMSIEReport()</w:t>
+      </w:r>
+    </w:p>
+    <w:p>
+      <w:pPr>
+        <w:pStyle w:val="ListParagraph"/>
+        <w:numPr>
+          <w:ilvl w:val="0"/>
+          <w:numId w:val="1"/>
+        </w:numPr>
+      </w:pPr>
+      <w:r>
+        <w:t>Google.load(</w:t>
+      </w:r>
+      <w:r>
+        <w:t xml:space="preserve">“visualization” … </w:t>
+      </w:r>
+      <w:r>
+        <w:t>)</w:t>
+      </w:r>
+    </w:p>
+    <w:p>
+      <w:pPr>
+        <w:pStyle w:val="ListParagraph"/>
+        <w:numPr>
+          <w:ilvl w:val="0"/>
+          <w:numId w:val="1"/>
+        </w:numPr>
+      </w:pPr>
+      <w:r>
+        <w:t>google.setOnLoadCallback(drawCharts)</w:t>
+      </w:r>
+    </w:p>
+    <w:p>
+      <w:pPr>
+        <w:pStyle w:val="ListParagraph"/>
+        <w:numPr>
+          <w:ilvl w:val="0"/>
+          <w:numId w:val="1"/>
+        </w:numPr>
+      </w:pPr>
+      <w:r>
+        <w:t>drawCharts()</w:t>
+      </w:r>
+    </w:p>
+    <w:p>
+      <w:pPr>
+        <w:pStyle w:val="ListParagraph"/>
+        <w:numPr>
+          <w:ilvl w:val="1"/>
+          <w:numId w:val="1"/>
+        </w:numPr>
+      </w:pPr>
+      <w:r>
+        <w:t>extractSVG()</w:t>
+      </w:r>
+    </w:p>
+    <w:p>
+      <w:pPr>
+        <w:pStyle w:val="ListParagraph"/>
+        <w:numPr>
+          <w:ilvl w:val="2"/>
+          <w:numId w:val="1"/>
+        </w:numPr>
+      </w:pPr>
+      <w:r>
+        <w:t>If MSIE -&gt; return false</w:t>
+      </w:r>
+    </w:p>
+    <w:p>
+      <w:pPr>
+        <w:pStyle w:val="ListParagraph"/>
+        <w:numPr>
+          <w:ilvl w:val="1"/>
+          <w:numId w:val="1"/>
+        </w:numPr>
+      </w:pPr>
+      <w:r>
+        <w:t>_extractSVG()</w:t>
+      </w:r>
+    </w:p>
+    <w:p>
+      <w:pPr>
+        <w:pStyle w:val="ListParagraph"/>
+        <w:numPr>
+          <w:ilvl w:val="1"/>
+          <w:numId w:val="1"/>
+        </w:numPr>
+      </w:pPr>
+      <w:r>
+        <w:t>drawDnaGaugechart()</w:t>
+      </w:r>
+    </w:p>
+    <w:p>
+      <w:pPr>
+        <w:pStyle w:val="ListParagraph"/>
+        <w:numPr>
+          <w:ilvl w:val="0"/>
+          <w:numId w:val="1"/>
+        </w:numPr>
+      </w:pPr>
+      <w:r>
+        <w:t>dispatchReport()</w:t>
+      </w:r>
+    </w:p>
+    <w:p>
+      <w:pPr>
+        <w:rPr>
+          <w:u w:val="single"/>
+        </w:rPr>
+      </w:pPr>
+      <w:r>
+        <w:rPr>
+          <w:u w:val="single"/>
+        </w:rPr>
+        <w:t>In English:</w:t>
+      </w:r>
+    </w:p>
+    <w:p>
+      <w:pPr>
+        <w:pStyle w:val="ListParagraph"/>
+        <w:numPr>
+          <w:ilvl w:val="0"/>
+          <w:numId w:val="1"/>
+        </w:numPr>
+      </w:pPr>
+      <w:r>
+        <w:t>The bind_load function runs and executes all the on-load functions</w:t>
+      </w:r>
+      <w:r>
+        <w:t>, part if this is to check if the browser is MSIE</w:t>
+      </w:r>
+    </w:p>
+    <w:p>
+      <w:pPr>
+        <w:pStyle w:val="ListParagraph"/>
+        <w:numPr>
+          <w:ilvl w:val="1"/>
+          <w:numId w:val="1"/>
+        </w:numPr>
+      </w:pPr>
+      <w:r>
+        <w:lastRenderedPageBreak/>
+        <w:t>If is MSIE, then a special dispatchMSIEReport() function is called</w:t>
+      </w:r>
+    </w:p>
+    <w:p>
+      <w:pPr>
+        <w:pStyle w:val="ListParagraph"/>
+        <w:numPr>
+          <w:ilvl w:val="1"/>
+          <w:numId w:val="1"/>
+        </w:numPr>
+      </w:pPr>
+      <w:r>
+        <w:t>Else, for all oher browsers, continue</w:t>
+      </w:r>
+    </w:p>
+    <w:p>
+      <w:pPr>
+        <w:pStyle w:val="ListParagraph"/>
+        <w:numPr>
+          <w:ilvl w:val="0"/>
+          <w:numId w:val="1"/>
+        </w:numPr>
+      </w:pPr>
+      <w:r>
+        <w:t>Load google charting visualisation library</w:t>
+      </w:r>
+    </w:p>
+    <w:p>
+      <w:pPr>
+        <w:pStyle w:val="ListParagraph"/>
+        <w:numPr>
+          <w:ilvl w:val="1"/>
+          <w:numId w:val="1"/>
+        </w:numPr>
+      </w:pPr>
+      <w:r>
+        <w:t>When done (i.e. callback function) execute the drawCharts() function</w:t>
+      </w:r>
+    </w:p>
+    <w:p>
+      <w:pPr>
+        <w:pStyle w:val="ListParagraph"/>
+        <w:numPr>
+          <w:ilvl w:val="0"/>
+          <w:numId w:val="1"/>
+        </w:numPr>
+      </w:pPr>
+      <w:r>
+        <w:t>The drawCharts() function generates all the required reporting charts:</w:t>
+      </w:r>
+    </w:p>
+    <w:p>
+      <w:pPr>
+        <w:pStyle w:val="ListParagraph"/>
+        <w:numPr>
+          <w:ilvl w:val="1"/>
+          <w:numId w:val="1"/>
+        </w:numPr>
+      </w:pPr>
+      <w:r>
+        <w:t>Executes extractSVG() multiple times for each SVG chart</w:t>
+      </w:r>
+    </w:p>
+    <w:p>
+      <w:pPr>
+        <w:pStyle w:val="ListParagraph"/>
+        <w:numPr>
+          <w:ilvl w:val="2"/>
+          <w:numId w:val="1"/>
+        </w:numPr>
+      </w:pPr>
+      <w:r>
+        <w:t>extractSVG() first checks if it is the MSIE browser and exits if it is (because reporting for MSIE is handles separately in the bind_load() function</w:t>
+      </w:r>
+    </w:p>
+    <w:p>
+      <w:pPr>
+        <w:pStyle w:val="ListParagraph"/>
+        <w:numPr>
+          <w:ilvl w:val="2"/>
+          <w:numId w:val="1"/>
+        </w:numPr>
+      </w:pPr>
+      <w:r>
+        <w:t>executes the _extractSVG() function which generate the SVG report</w:t>
+      </w:r>
+    </w:p>
+    <w:p>
+      <w:pPr>
+        <w:pStyle w:val="ListParagraph"/>
+        <w:numPr>
+          <w:ilvl w:val="1"/>
+          <w:numId w:val="1"/>
+        </w:numPr>
+      </w:pPr>
+      <w:r>
+        <w:t>It also loops through all the required gauge-charts and generates those</w:t>
+      </w:r>
+    </w:p>
+    <w:p>
+      <w:pPr>
+        <w:pStyle w:val="ListParagraph"/>
+        <w:numPr>
+          <w:ilvl w:val="0"/>
+          <w:numId w:val="1"/>
+        </w:numPr>
+      </w:pPr>
+      <w:r>
+        <w:t>Once all SVG and Gauge charts are generated the dispatchReport() function is called</w:t>
+      </w:r>
+    </w:p>
+    <w:p/>
+    <w:p>
+      <w:pPr>
+        <w:rPr>
+          <w:b/>
+          <w:u w:val="single"/>
+        </w:rPr>
+      </w:pPr>
+      <w:r>
+        <w:rPr>
+          <w:b/>
+          <w:u w:val="single"/>
+        </w:rPr>
+        <w:t>GENERATING THE PDF OF THE REPORT</w:t>
+      </w:r>
+    </w:p>
+    <w:p>
+      <w:r>
+        <w:t>dispatchReport() calls the function site/controllers/report.json.php -&gt; dispatchReport()</w:t>
+      </w:r>
+    </w:p>
+    <w:p>
+      <w:r>
+        <w:t>dispatch</w:t>
+      </w:r>
+      <w:r>
+        <w:t>MSIE</w:t>
+      </w:r>
+      <w:r>
+        <w:t>Report() calls the function site/controllers/report.json.php -&gt; dispatch</w:t>
+      </w:r>
+      <w:r>
+        <w:t>MSIE</w:t>
+      </w:r>
+      <w:r>
+        <w:t>Report()</w:t>
+      </w:r>
+    </w:p>
+    <w:p>
+      <w:r>
+        <w:t>both the above are Ajax calls that run while the user views the HTML version of their report</w:t>
+      </w:r>
+    </w:p>
+    <w:p/>
+    <w:p>
+      <w:r>
+        <w:t>dispatchReport()</w:t>
+      </w:r>
+    </w:p>
+    <w:p>
+      <w:pPr>
+        <w:pStyle w:val="ListParagraph"/>
+        <w:numPr>
+          <w:ilvl w:val="0"/>
+          <w:numId w:val="1"/>
+        </w:numPr>
+      </w:pPr>
+      <w:r>
+        <w:t xml:space="preserve">Get </w:t>
+      </w:r>
+      <w:r>
+        <w:t xml:space="preserve">the user object -&gt; </w:t>
+      </w:r>
+      <w:r>
+        <w:t>UtilsHelper::</w:t>
+      </w:r>
+      <w:r>
+        <w:t>getUserObject()</w:t>
+      </w:r>
+    </w:p>
+    <w:p>
+      <w:pPr>
+        <w:pStyle w:val="ListParagraph"/>
+        <w:numPr>
+          <w:ilvl w:val="1"/>
+          <w:numId w:val="1"/>
+        </w:numPr>
+      </w:pPr>
+      <w:r>
+        <w:t>If front-end, use current logged in user</w:t>
+      </w:r>
+    </w:p>
+    <w:p>
+      <w:pPr>
+        <w:pStyle w:val="ListParagraph"/>
+        <w:numPr>
+          <w:ilvl w:val="1"/>
+          <w:numId w:val="1"/>
+        </w:numPr>
+      </w:pPr>
+      <w:r>
+        <w:t>If back-end, use user id for the related test</w:t>
+      </w:r>
+    </w:p>
+    <w:p>
+      <w:pPr>
+        <w:pStyle w:val="ListParagraph"/>
+        <w:numPr>
+          <w:ilvl w:val="0"/>
+          <w:numId w:val="1"/>
+        </w:numPr>
+      </w:pPr>
+      <w:r>
+        <w:t>ReportsHelper::genedateReportPDF()</w:t>
+      </w:r>
+    </w:p>
+    <w:p>
+      <w:pPr>
+        <w:pStyle w:val="ListParagraph"/>
+        <w:numPr>
+          <w:ilvl w:val="1"/>
+          <w:numId w:val="1"/>
+        </w:numPr>
+      </w:pPr>
+      <w:r>
+        <w:t>Create the PDF document (Object)</w:t>
+      </w:r>
       <w:bookmarkStart w:id="0" w:name="_GoBack"/>
       <w:bookmarkEnd w:id="0"/>
-    </w:p>
+      <w:r>
+        <w:t xml:space="preserve">: </w:t>
+      </w:r>
+    </w:p>
+    <w:p>
+      <w:pPr>
+        <w:pStyle w:val="ListParagraph"/>
+        <w:numPr>
+          <w:ilvl w:val="0"/>
+          <w:numId w:val="1"/>
+        </w:numPr>
+      </w:pPr>
+      <w:r>
+        <w:t>If this is called from the backend, then email the report -&gt; ReportHelper::emailReportPDF()</w:t>
+      </w:r>
+    </w:p>
+    <w:p/>
+    <w:p/>
+    <w:p>
+      <w:r>
+        <w:t>dispatch</w:t>
+      </w:r>
+      <w:r>
+        <w:t>MSIE</w:t>
+      </w:r>
+      <w:r>
+        <w:t>Report()</w:t>
+      </w:r>
+    </w:p>
+    <w:p>
+      <w:pPr>
+        <w:pStyle w:val="ListParagraph"/>
+        <w:numPr>
+          <w:ilvl w:val="0"/>
+          <w:numId w:val="1"/>
+        </w:numPr>
+      </w:pPr>
+      <w:r>
+        <w:t>Get the user object -&gt; UtilsHelper::getUserObject()</w:t>
+      </w:r>
+    </w:p>
+    <w:p>
+      <w:pPr>
+        <w:pStyle w:val="ListParagraph"/>
+        <w:numPr>
+          <w:ilvl w:val="1"/>
+          <w:numId w:val="1"/>
+        </w:numPr>
+      </w:pPr>
+      <w:r>
+        <w:t>If front-end, use current logged in user</w:t>
+      </w:r>
+    </w:p>
+    <w:p>
+      <w:pPr>
+        <w:pStyle w:val="ListParagraph"/>
+        <w:numPr>
+          <w:ilvl w:val="1"/>
+          <w:numId w:val="1"/>
+        </w:numPr>
+      </w:pPr>
+      <w:r>
+        <w:t>If back-end, use user id for the related test</w:t>
+      </w:r>
+    </w:p>
+    <w:p>
+      <w:pPr>
+        <w:pStyle w:val="ListParagraph"/>
+        <w:numPr>
+          <w:ilvl w:val="0"/>
+          <w:numId w:val="1"/>
+        </w:numPr>
+      </w:pPr>
+      <w:r>
+        <w:t>ReportsHel</w:t>
+      </w:r>
+      <w:r>
+        <w:t>per::gener</w:t>
+      </w:r>
+      <w:r>
+        <w:t>ate</w:t>
+      </w:r>
+      <w:r>
+        <w:t>Report</w:t>
+      </w:r>
+      <w:r>
+        <w:t>MSIE</w:t>
+      </w:r>
+      <w:r>
+        <w:t>PDF()</w:t>
+      </w:r>
+    </w:p>
+    <w:p>
+      <w:pPr>
+        <w:pStyle w:val="ListParagraph"/>
+        <w:numPr>
+          <w:ilvl w:val="0"/>
+          <w:numId w:val="1"/>
+        </w:numPr>
+      </w:pPr>
+      <w:r>
+        <w:t>If this is called from the backend, then email the report -&gt; ReportHelper::emailReportPDF()</w:t>
+      </w:r>
+    </w:p>
+    <w:p>
+      <w:pPr>
+        <w:pStyle w:val="ListParagraph"/>
+      </w:pPr>
+    </w:p>
+    <w:p/>
     <w:sectPr>
       <w:pgSz w:w="11906" w:h="16838"/>
       <w:pgMar w:top="1440" w:right="1440" w:bottom="1440" w:left="1440" w:header="708" w:footer="708" w:gutter="0"/>
@@ -210,7 +869,7 @@
         <w:rFonts w:ascii="Courier New" w:hAnsi="Courier New" w:cs="Courier New" w:hint="default"/>
       </w:rPr>
     </w:lvl>
-    <w:lvl w:ilvl="2" w:tplc="1C090005" w:tentative="1">
+    <w:lvl w:ilvl="2" w:tplc="1C090005">
       <w:start w:val="1"/>
       <w:numFmt w:val="bullet"/>
       <w:lvlText w:val=""/>
@@ -295,8 +954,97 @@
       </w:rPr>
     </w:lvl>
   </w:abstractNum>
+  <w:abstractNum w:abstractNumId="1" w15:restartNumberingAfterBreak="0">
+    <w:nsid w:val="3F9747B6"/>
+    <w:multiLevelType w:val="hybridMultilevel"/>
+    <w:tmpl w:val="A580A2B0"/>
+    <w:lvl w:ilvl="0" w:tplc="1C09000F">
+      <w:start w:val="1"/>
+      <w:numFmt w:val="decimal"/>
+      <w:lvlText w:val="%1."/>
+      <w:lvlJc w:val="left"/>
+      <w:pPr>
+        <w:ind w:left="720" w:hanging="360"/>
+      </w:pPr>
+    </w:lvl>
+    <w:lvl w:ilvl="1" w:tplc="1C090019" w:tentative="1">
+      <w:start w:val="1"/>
+      <w:numFmt w:val="lowerLetter"/>
+      <w:lvlText w:val="%2."/>
+      <w:lvlJc w:val="left"/>
+      <w:pPr>
+        <w:ind w:left="1440" w:hanging="360"/>
+      </w:pPr>
+    </w:lvl>
+    <w:lvl w:ilvl="2" w:tplc="1C09001B" w:tentative="1">
+      <w:start w:val="1"/>
+      <w:numFmt w:val="lowerRoman"/>
+      <w:lvlText w:val="%3."/>
+      <w:lvlJc w:val="right"/>
+      <w:pPr>
+        <w:ind w:left="2160" w:hanging="180"/>
+      </w:pPr>
+    </w:lvl>
+    <w:lvl w:ilvl="3" w:tplc="1C09000F" w:tentative="1">
+      <w:start w:val="1"/>
+      <w:numFmt w:val="decimal"/>
+      <w:lvlText w:val="%4."/>
+      <w:lvlJc w:val="left"/>
+      <w:pPr>
+        <w:ind w:left="2880" w:hanging="360"/>
+      </w:pPr>
+    </w:lvl>
+    <w:lvl w:ilvl="4" w:tplc="1C090019" w:tentative="1">
+      <w:start w:val="1"/>
+      <w:numFmt w:val="lowerLetter"/>
+      <w:lvlText w:val="%5."/>
+      <w:lvlJc w:val="left"/>
+      <w:pPr>
+        <w:ind w:left="3600" w:hanging="360"/>
+      </w:pPr>
+    </w:lvl>
+    <w:lvl w:ilvl="5" w:tplc="1C09001B" w:tentative="1">
+      <w:start w:val="1"/>
+      <w:numFmt w:val="lowerRoman"/>
+      <w:lvlText w:val="%6."/>
+      <w:lvlJc w:val="right"/>
+      <w:pPr>
+        <w:ind w:left="4320" w:hanging="180"/>
+      </w:pPr>
+    </w:lvl>
+    <w:lvl w:ilvl="6" w:tplc="1C09000F" w:tentative="1">
+      <w:start w:val="1"/>
+      <w:numFmt w:val="decimal"/>
+      <w:lvlText w:val="%7."/>
+      <w:lvlJc w:val="left"/>
+      <w:pPr>
+        <w:ind w:left="5040" w:hanging="360"/>
+      </w:pPr>
+    </w:lvl>
+    <w:lvl w:ilvl="7" w:tplc="1C090019" w:tentative="1">
+      <w:start w:val="1"/>
+      <w:numFmt w:val="lowerLetter"/>
+      <w:lvlText w:val="%8."/>
+      <w:lvlJc w:val="left"/>
+      <w:pPr>
+        <w:ind w:left="5760" w:hanging="360"/>
+      </w:pPr>
+    </w:lvl>
+    <w:lvl w:ilvl="8" w:tplc="1C09001B" w:tentative="1">
+      <w:start w:val="1"/>
+      <w:numFmt w:val="lowerRoman"/>
+      <w:lvlText w:val="%9."/>
+      <w:lvlJc w:val="right"/>
+      <w:pPr>
+        <w:ind w:left="6480" w:hanging="180"/>
+      </w:pPr>
+    </w:lvl>
+  </w:abstractNum>
   <w:num w:numId="1">
     <w:abstractNumId w:val="0"/>
+  </w:num>
+  <w:num w:numId="2">
+    <w:abstractNumId w:val="1"/>
   </w:num>
 </w:numbering>
 </file>

</xml_diff>